<commit_message>
Fixed typo in paper and included pdf version
</commit_message>
<xml_diff>
--- a/Documentation/Paper.docx
+++ b/Documentation/Paper.docx
@@ -1,6 +1,6 @@
 
 <file path=word/document.xml><?xml version="1.0" encoding="utf-8"?>
-<w:document xmlns:wpc="http://schemas.microsoft.com/office/word/2010/wordprocessingCanvas" xmlns:mc="http://schemas.openxmlformats.org/markup-compatibility/2006" xmlns:o="urn:schemas-microsoft-com:office:office" xmlns:r="http://schemas.openxmlformats.org/officeDocument/2006/relationships" xmlns:m="http://schemas.openxmlformats.org/officeDocument/2006/math" xmlns:v="urn:schemas-microsoft-com:vml" xmlns:wp14="http://schemas.microsoft.com/office/word/2010/wordprocessingDrawing" xmlns:wp="http://schemas.openxmlformats.org/drawingml/2006/wordprocessingDrawing" xmlns:w10="urn:schemas-microsoft-com:office:word" xmlns:w="http://schemas.openxmlformats.org/wordprocessingml/2006/main" xmlns:w14="http://schemas.microsoft.com/office/word/2010/wordml" xmlns:w15="http://schemas.microsoft.com/office/word/2012/wordml" xmlns:wpg="http://schemas.microsoft.com/office/word/2010/wordprocessingGroup" xmlns:wpi="http://schemas.microsoft.com/office/word/2010/wordprocessingInk" xmlns:wne="http://schemas.microsoft.com/office/word/2006/wordml" xmlns:wps="http://schemas.microsoft.com/office/word/2010/wordprocessingShape" mc:Ignorable="w14 w15 wp14">
+<w:document xmlns:wpc="http://schemas.microsoft.com/office/word/2010/wordprocessingCanvas" xmlns:mo="http://schemas.microsoft.com/office/mac/office/2008/main" xmlns:mc="http://schemas.openxmlformats.org/markup-compatibility/2006" xmlns:mv="urn:schemas-microsoft-com:mac:vml" xmlns:o="urn:schemas-microsoft-com:office:office" xmlns:r="http://schemas.openxmlformats.org/officeDocument/2006/relationships" xmlns:m="http://schemas.openxmlformats.org/officeDocument/2006/math" xmlns:v="urn:schemas-microsoft-com:vml" xmlns:wp14="http://schemas.microsoft.com/office/word/2010/wordprocessingDrawing" xmlns:wp="http://schemas.openxmlformats.org/drawingml/2006/wordprocessingDrawing" xmlns:w10="urn:schemas-microsoft-com:office:word" xmlns:w="http://schemas.openxmlformats.org/wordprocessingml/2006/main" xmlns:w14="http://schemas.microsoft.com/office/word/2010/wordml" xmlns:w15="http://schemas.microsoft.com/office/word/2012/wordml" xmlns:wpg="http://schemas.microsoft.com/office/word/2010/wordprocessingGroup" xmlns:wpi="http://schemas.microsoft.com/office/word/2010/wordprocessingInk" xmlns:wne="http://schemas.microsoft.com/office/word/2006/wordml" xmlns:wps="http://schemas.microsoft.com/office/word/2010/wordprocessingShape" mc:Ignorable="w14 w15 wp14">
   <w:background w:color="FFFFFF"/>
   <w:body>
     <w:p>
@@ -34,21 +34,7 @@
         <w:rPr>
           <w:rFonts w:ascii="Times New Roman" w:hAnsi="Times New Roman" w:cs="Times New Roman"/>
         </w:rPr>
-        <w:t xml:space="preserve">BIOE521 - 12/3/2015 - Felix </w:t>
-      </w:r>
-      <w:proofErr w:type="spellStart"/>
-      <w:r>
-        <w:rPr>
-          <w:rFonts w:ascii="Times New Roman" w:hAnsi="Times New Roman" w:cs="Times New Roman"/>
-        </w:rPr>
-        <w:t>Ekness</w:t>
-      </w:r>
-      <w:proofErr w:type="spellEnd"/>
-      <w:r>
-        <w:rPr>
-          <w:rFonts w:ascii="Times New Roman" w:hAnsi="Times New Roman" w:cs="Times New Roman"/>
-        </w:rPr>
-        <w:t>, Brian Landry</w:t>
+        <w:t>BIOE521 - 12/3/2015 - Felix Ekness, Brian Landry</w:t>
       </w:r>
     </w:p>
     <w:p>
@@ -108,21 +94,19 @@
         <w:rPr>
           <w:rFonts w:ascii="Times New Roman" w:hAnsi="Times New Roman" w:cs="Times New Roman"/>
         </w:rPr>
-        <w:t xml:space="preserve">RODD uses the Beer-Lambert law, an Arduino Uno, a single light-to-frequency converter, and a 600nm LED, a three segment LED display, a push button, and a 3D printed enclosure </w:t>
-      </w:r>
-      <w:proofErr w:type="gramStart"/>
-      <w:r>
-        <w:rPr>
-          <w:rFonts w:ascii="Times New Roman" w:hAnsi="Times New Roman" w:cs="Times New Roman"/>
-        </w:rPr>
-        <w:t>to cheaply and rapidly measure</w:t>
-      </w:r>
-      <w:proofErr w:type="gramEnd"/>
-      <w:r>
-        <w:rPr>
-          <w:rFonts w:ascii="Times New Roman" w:hAnsi="Times New Roman" w:cs="Times New Roman"/>
-        </w:rPr>
-        <w:t xml:space="preserve"> the OD of liquid cultures within 14mL culture tubes with a resolution of +/- 0.01 OD.</w:t>
+        <w:t xml:space="preserve">RODD uses the Beer-Lambert law, an Arduino Uno, a single light-to-frequency converter, and a 600nm LED, a </w:t>
+      </w:r>
+      <w:r>
+        <w:rPr>
+          <w:rFonts w:ascii="Times New Roman" w:hAnsi="Times New Roman" w:cs="Times New Roman"/>
+        </w:rPr>
+        <w:t>four</w:t>
+      </w:r>
+      <w:r>
+        <w:rPr>
+          <w:rFonts w:ascii="Times New Roman" w:hAnsi="Times New Roman" w:cs="Times New Roman"/>
+        </w:rPr>
+        <w:t xml:space="preserve"> segment LED display, a push button, and a 3D printed enclosure to cheaply and rapidly measure the OD of liquid cultures within 14mL culture tubes with a resolution of +/- 0.01 OD.</w:t>
       </w:r>
     </w:p>
     <w:p>
@@ -177,35 +161,7 @@
         <w:rPr>
           <w:rFonts w:ascii="Times New Roman" w:hAnsi="Times New Roman" w:cs="Times New Roman"/>
         </w:rPr>
-        <w:t xml:space="preserve"> experiments. As bacteria grow in liquid media, they consume nutrients and increase in density. During growth, the available nutrients decrease, resulting in phenotypic changes that affect experimental outputs. </w:t>
-      </w:r>
-      <w:proofErr w:type="gramStart"/>
-      <w:r>
-        <w:rPr>
-          <w:rFonts w:ascii="Times New Roman" w:hAnsi="Times New Roman" w:cs="Times New Roman"/>
-        </w:rPr>
-        <w:t>Thus</w:t>
-      </w:r>
-      <w:proofErr w:type="gramEnd"/>
-      <w:r>
-        <w:rPr>
-          <w:rFonts w:ascii="Times New Roman" w:hAnsi="Times New Roman" w:cs="Times New Roman"/>
-        </w:rPr>
-        <w:t xml:space="preserve"> it is crucial for experiments to end at the same cell density to avoid phenotypic changes, such as variations in DNA replication speed. To measure cell density within standard 14mL liquid culture tubes, two techniques are used: measuring the absorbance of the culture using a spectrophotometer or measuring absorbance through </w:t>
-      </w:r>
-      <w:proofErr w:type="gramStart"/>
-      <w:r>
-        <w:rPr>
-          <w:rFonts w:ascii="Times New Roman" w:hAnsi="Times New Roman" w:cs="Times New Roman"/>
-        </w:rPr>
-        <w:t>eyeballing</w:t>
-      </w:r>
-      <w:proofErr w:type="gramEnd"/>
-      <w:r>
-        <w:rPr>
-          <w:rFonts w:ascii="Times New Roman" w:hAnsi="Times New Roman" w:cs="Times New Roman"/>
-        </w:rPr>
-        <w:t xml:space="preserve">. </w:t>
+        <w:t xml:space="preserve"> experiments. As bacteria grow in liquid media, they consume nutrients and increase in density. During growth, the available nutrients decrease, resulting in phenotypic changes that affect experimental outputs. Thus it is crucial for experiments to end at the same cell density to avoid phenotypic changes, such as variations in DNA replication speed. To measure cell density within standard 14mL liquid culture tubes, two techniques are used: measuring the absorbance of the culture using a spectrophotometer or measuring absorbance through eyeballing. </w:t>
       </w:r>
     </w:p>
     <w:p>
@@ -241,35 +197,14 @@
         <w:rPr>
           <w:rFonts w:ascii="Times New Roman" w:hAnsi="Times New Roman" w:cs="Times New Roman"/>
         </w:rPr>
-        <w:t xml:space="preserve"> and &gt;$5000 new from VWR [1</w:t>
-      </w:r>
-      <w:proofErr w:type="gramStart"/>
-      <w:r>
-        <w:rPr>
-          <w:rFonts w:ascii="Times New Roman" w:hAnsi="Times New Roman" w:cs="Times New Roman"/>
-        </w:rPr>
-        <w:t>,2</w:t>
-      </w:r>
-      <w:proofErr w:type="gramEnd"/>
-      <w:r>
-        <w:rPr>
-          <w:rFonts w:ascii="Times New Roman" w:hAnsi="Times New Roman" w:cs="Times New Roman"/>
-        </w:rPr>
-        <w:t>]), bulky, and require samples be placed into expensive ($1/per), non reusable cuvettes. Their high cost limits labs to usually one spectrophotometer and the requirement of pipetting samples into cuvettes becomes financially and time costly for &gt;10 samples as well as perturbs the growth of the liquid cultures being measured. While there have been attempts to make cheap spectrophotometers, they have been impractical for laboratory environments or use the same time intensive and costly cuvettes [3</w:t>
-      </w:r>
-      <w:proofErr w:type="gramStart"/>
-      <w:r>
-        <w:rPr>
-          <w:rFonts w:ascii="Times New Roman" w:hAnsi="Times New Roman" w:cs="Times New Roman"/>
-        </w:rPr>
-        <w:t>,4</w:t>
-      </w:r>
-      <w:proofErr w:type="gramEnd"/>
-      <w:r>
-        <w:rPr>
-          <w:rFonts w:ascii="Times New Roman" w:hAnsi="Times New Roman" w:cs="Times New Roman"/>
-        </w:rPr>
-        <w:t>].</w:t>
+        <w:t xml:space="preserve"> and &gt;$5000 new from VWR [1,2]), bulky, and require samples be placed into expensive ($1/per), non reusable cuvettes. Their high cost limits labs to usually one spectrophotometer and the requirement of pipetting samples into cuvettes becomes financially and time costly for &gt;10 samples as well as perturbs the growth of the liquid </w:t>
+      </w:r>
+      <w:r>
+        <w:rPr>
+          <w:rFonts w:ascii="Times New Roman" w:hAnsi="Times New Roman" w:cs="Times New Roman"/>
+        </w:rPr>
+        <w:lastRenderedPageBreak/>
+        <w:t>cultures being measured. While there have been attempts to make cheap spectrophotometers, they have been impractical for laboratory environments or use the same time intensive and costly cuvettes [3,4].</w:t>
       </w:r>
     </w:p>
     <w:p>
@@ -291,21 +226,7 @@
         <w:rPr>
           <w:rFonts w:ascii="Times New Roman" w:hAnsi="Times New Roman" w:cs="Times New Roman"/>
         </w:rPr>
-        <w:t xml:space="preserve">The other technique of measuring liquid culture OD is through </w:t>
-      </w:r>
-      <w:proofErr w:type="gramStart"/>
-      <w:r>
-        <w:rPr>
-          <w:rFonts w:ascii="Times New Roman" w:hAnsi="Times New Roman" w:cs="Times New Roman"/>
-        </w:rPr>
-        <w:t>eyeballing</w:t>
-      </w:r>
-      <w:proofErr w:type="gramEnd"/>
-      <w:r>
-        <w:rPr>
-          <w:rFonts w:ascii="Times New Roman" w:hAnsi="Times New Roman" w:cs="Times New Roman"/>
-        </w:rPr>
-        <w:t xml:space="preserve"> the liquid culture within its culture tube against a light source. This technique requires experience but is cheap, quick, and does not perturb the growth environment of the cultures. Measuring OD with this method is </w:t>
+        <w:t xml:space="preserve">The other technique of measuring liquid culture OD is through eyeballing the liquid culture within its culture tube against a light source. This technique requires experience but is cheap, quick, and does not perturb the growth environment of the cultures. Measuring OD with this method is </w:t>
       </w:r>
       <w:proofErr w:type="spellStart"/>
       <w:r>
@@ -321,21 +242,12 @@
         </w:rPr>
         <w:t xml:space="preserve"> for &gt;10 samples but is known to be highly inaccurate even for the most experienced researcher. </w:t>
       </w:r>
-      <w:proofErr w:type="gramStart"/>
       <w:r>
         <w:rPr>
           <w:rFonts w:ascii="Times New Roman" w:hAnsi="Times New Roman" w:cs="Times New Roman"/>
           <w:b/>
         </w:rPr>
-        <w:t>Thus</w:t>
-      </w:r>
-      <w:proofErr w:type="gramEnd"/>
-      <w:r>
-        <w:rPr>
-          <w:rFonts w:ascii="Times New Roman" w:hAnsi="Times New Roman" w:cs="Times New Roman"/>
-          <w:b/>
-        </w:rPr>
-        <w:t xml:space="preserve"> a cheap, quick to use, and accurate spectrophotometer is needed to enable synthetic biologists to rapidly and precisely measure OD of large quantities of experimental liquid culture tubes without perturbing the growth environment of the cells.</w:t>
+        <w:t>Thus a cheap, quick to use, and accurate spectrophotometer is needed to enable synthetic biologists to rapidly and precisely measure OD of large quantities of experimental liquid culture tubes without perturbing the growth environment of the cells.</w:t>
       </w:r>
     </w:p>
     <w:p>
@@ -377,16 +289,8 @@
         <w:rPr>
           <w:rFonts w:ascii="Times New Roman" w:hAnsi="Times New Roman" w:cs="Times New Roman"/>
         </w:rPr>
-        <w:t>Below are the specifications for our spectrophotometer named Rapid Optical Density Detector (RODD)</w:t>
-      </w:r>
-      <w:proofErr w:type="gramStart"/>
-      <w:r>
-        <w:rPr>
-          <w:rFonts w:ascii="Times New Roman" w:hAnsi="Times New Roman" w:cs="Times New Roman"/>
-        </w:rPr>
-        <w:t>:</w:t>
-      </w:r>
-      <w:proofErr w:type="gramEnd"/>
+        <w:t>Below are the specifications for our spectrophotometer named Rapid Optical Density Detector (RODD):</w:t>
+      </w:r>
     </w:p>
     <w:p>
       <w:pPr>
@@ -1372,7 +1276,7 @@
           </mc:Choice>
           <mc:Fallback>
             <w:pict>
-              <v:group w14:anchorId="4304EB4F" id="Canvas 32" o:spid="_x0000_s1026" editas="canvas" style="width:464.05pt;height:329.05pt;mso-position-horizontal-relative:char;mso-position-vertical-relative:line" coordsize="58934,41789" o:gfxdata="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">
+              <v:group w14:anchorId="4304EB4F" id="Canvas_x0020_32" o:spid="_x0000_s1026" style="width:464.05pt;height:329.05pt;mso-position-horizontal-relative:char;mso-position-vertical-relative:line" coordsize="5893435,4178935" o:gfxdata="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">
                 <v:shapetype id="_x0000_t75" coordsize="21600,21600" o:spt="75" o:preferrelative="t" path="m@4@5l@4@11@9@11@9@5xe" filled="f" stroked="f">
                   <v:stroke joinstyle="miter"/>
                   <v:formulas>
@@ -1392,15 +1296,15 @@
                   <v:path o:extrusionok="f" gradientshapeok="t" o:connecttype="rect"/>
                   <o:lock v:ext="edit" aspectratio="t"/>
                 </v:shapetype>
-                <v:shape id="_x0000_s1027" type="#_x0000_t75" style="position:absolute;width:58934;height:41789;visibility:visible;mso-wrap-style:square" stroked="t" strokecolor="white [3212]">
+                <v:shape id="_x0000_s1027" type="#_x0000_t75" style="position:absolute;width:5893435;height:4178935;visibility:visible;mso-wrap-style:square" stroked="t" strokecolor="white [3212]">
                   <v:fill o:detectmouseclick="t"/>
                   <v:path o:connecttype="none"/>
                 </v:shape>
-                <v:shapetype id="_x0000_t202" coordsize="21600,21600" o:spt="202" path="m,l,21600r21600,l21600,xe">
+                <v:shapetype id="_x0000_t202" coordsize="21600,21600" o:spt="202" path="m0,0l0,21600,21600,21600,21600,0xe">
                   <v:stroke joinstyle="miter"/>
                   <v:path gradientshapeok="t" o:connecttype="rect"/>
                 </v:shapetype>
-                <v:shape id="Text Box 33" o:spid="_x0000_s1028" type="#_x0000_t202" style="position:absolute;width:58578;height:41433;visibility:visible;mso-wrap-style:square;v-text-anchor:top" o:gfxdata="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" filled="f" stroked="f" strokeweight=".5pt">
+                <v:shape id="Text_x0020_Box_x0020_33" o:spid="_x0000_s1028" type="#_x0000_t202" style="position:absolute;width:5857875;height:4143375;visibility:visible;mso-wrap-style:square;v-text-anchor:top" o:gfxdata="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" filled="f" stroked="f" strokeweight=".5pt">
                   <v:textbox>
                     <w:txbxContent>
                       <w:tbl>
@@ -2351,6 +2255,7 @@
           <w:rFonts w:ascii="Times New Roman" w:hAnsi="Times New Roman" w:cs="Times New Roman"/>
           <w:b/>
         </w:rPr>
+        <w:lastRenderedPageBreak/>
         <w:t>User interface design</w:t>
       </w:r>
     </w:p>
@@ -2460,77 +2365,7 @@
         <w:rPr>
           <w:rFonts w:ascii="Times New Roman" w:hAnsi="Times New Roman" w:cs="Times New Roman"/>
         </w:rPr>
-        <w:t xml:space="preserve">Our first design decision was to condense the user input required to transition from the </w:t>
-      </w:r>
-      <w:proofErr w:type="gramStart"/>
-      <w:r>
-        <w:rPr>
-          <w:rFonts w:ascii="Times New Roman" w:hAnsi="Times New Roman" w:cs="Times New Roman"/>
-        </w:rPr>
-        <w:t>4th</w:t>
-      </w:r>
-      <w:proofErr w:type="gramEnd"/>
-      <w:r>
-        <w:rPr>
-          <w:rFonts w:ascii="Times New Roman" w:hAnsi="Times New Roman" w:cs="Times New Roman"/>
-        </w:rPr>
-        <w:t xml:space="preserve"> state to the 1st and then 2nd states to a single button press, which both turns on the device, activating the numeric display, as well as initiates the blanking procedure. </w:t>
-      </w:r>
-      <w:proofErr w:type="gramStart"/>
-      <w:r>
-        <w:rPr>
-          <w:rFonts w:ascii="Times New Roman" w:hAnsi="Times New Roman" w:cs="Times New Roman"/>
-        </w:rPr>
-        <w:t>To further simplify</w:t>
-      </w:r>
-      <w:proofErr w:type="gramEnd"/>
-      <w:r>
-        <w:rPr>
-          <w:rFonts w:ascii="Times New Roman" w:hAnsi="Times New Roman" w:cs="Times New Roman"/>
-        </w:rPr>
-        <w:t xml:space="preserve"> usage we then automated transition from measuring the blank to measuring a sample to occur after one second of measuring the blank. While the device is measuring the </w:t>
-      </w:r>
-      <w:proofErr w:type="gramStart"/>
-      <w:r>
-        <w:rPr>
-          <w:rFonts w:ascii="Times New Roman" w:hAnsi="Times New Roman" w:cs="Times New Roman"/>
-        </w:rPr>
-        <w:t>sample</w:t>
-      </w:r>
-      <w:proofErr w:type="gramEnd"/>
-      <w:r>
-        <w:rPr>
-          <w:rFonts w:ascii="Times New Roman" w:hAnsi="Times New Roman" w:cs="Times New Roman"/>
-        </w:rPr>
-        <w:t xml:space="preserve"> it displays a one second running average of the OD600 reading. This real time display speeds up feedback to the user of the measured OD600 of the culture, decreasing the time required to quantify the density of the culture. It additionally removes the need for the user to signal the RODD each time a new sample is being </w:t>
-      </w:r>
-      <w:proofErr w:type="gramStart"/>
-      <w:r>
-        <w:rPr>
-          <w:rFonts w:ascii="Times New Roman" w:hAnsi="Times New Roman" w:cs="Times New Roman"/>
-        </w:rPr>
-        <w:t>measured,</w:t>
-      </w:r>
-      <w:proofErr w:type="gramEnd"/>
-      <w:r>
-        <w:rPr>
-          <w:rFonts w:ascii="Times New Roman" w:hAnsi="Times New Roman" w:cs="Times New Roman"/>
-        </w:rPr>
-        <w:t xml:space="preserve"> instead the user simply inserts the new sample and waits for the reading to stabilize after one second. Lastly, we created an automated turn off of the RODD after 10 minutes, both negating the need for the user to turn it off as well as removing the possibility of it accidentally being left on for long periods of time. A summary of the designed workflow </w:t>
-      </w:r>
-      <w:proofErr w:type="gramStart"/>
-      <w:r>
-        <w:rPr>
-          <w:rFonts w:ascii="Times New Roman" w:hAnsi="Times New Roman" w:cs="Times New Roman"/>
-        </w:rPr>
-        <w:t>is depicted</w:t>
-      </w:r>
-      <w:proofErr w:type="gramEnd"/>
-      <w:r>
-        <w:rPr>
-          <w:rFonts w:ascii="Times New Roman" w:hAnsi="Times New Roman" w:cs="Times New Roman"/>
-        </w:rPr>
-        <w:t xml:space="preserve"> in the flowchart below.</w:t>
+        <w:t>Our first design decision was to condense the user input required to transition from the 4th state to the 1st and then 2nd states to a single button press, which both turns on the device, activating the numeric display, as well as initiates the blanking procedure. To further simplify usage we then automated transition from measuring the blank to measuring a sample to occur after one second of measuring the blank. While the device is measuring the sample it displays a one second running average of the OD600 reading. This real time display speeds up feedback to the user of the measured OD600 of the culture, decreasing the time required to quantify the density of the culture. It additionally removes the need for the user to signal the RODD each time a new sample is being measured, instead the user simply inserts the new sample and waits for the reading to stabilize after one second. Lastly, we created an automated turn off of the RODD after 10 minutes, both negating the need for the user to turn it off as well as removing the possibility of it accidentally being left on for long periods of time. A summary of the designed workflow is depicted in the flowchart below.</w:t>
       </w:r>
       <w:r>
         <w:rPr>
@@ -2800,6 +2635,7 @@
           <w:rFonts w:ascii="Times New Roman" w:hAnsi="Times New Roman" w:cs="Times New Roman"/>
           <w:b/>
         </w:rPr>
+        <w:lastRenderedPageBreak/>
         <w:t>Spectrophotometer part selection</w:t>
       </w:r>
     </w:p>
@@ -2815,77 +2651,7 @@
         <w:rPr>
           <w:rFonts w:ascii="Times New Roman" w:hAnsi="Times New Roman" w:cs="Times New Roman"/>
         </w:rPr>
-        <w:t xml:space="preserve">Part selection for RODD focused on attaining a high signal to noise ratio with relatively cheap parts. This lead to initially choosing a light-to-frequency-converter (LTFC) (part TSL237) that linearly converts input light intensity to an output square wave frequency over 5 logs of light intensity and an economical red laser (VLM-635/650-03 Series) with a wavelength of 635-650nm and beam diameter of 6+/-1 mm. After wiring these to an Arduino Uno and placing them within our custom 3D printed housing (see Figure 2A), it </w:t>
-      </w:r>
-      <w:proofErr w:type="gramStart"/>
-      <w:r>
-        <w:rPr>
-          <w:rFonts w:ascii="Times New Roman" w:hAnsi="Times New Roman" w:cs="Times New Roman"/>
-        </w:rPr>
-        <w:t>was observed</w:t>
-      </w:r>
-      <w:proofErr w:type="gramEnd"/>
-      <w:r>
-        <w:rPr>
-          <w:rFonts w:ascii="Times New Roman" w:hAnsi="Times New Roman" w:cs="Times New Roman"/>
-        </w:rPr>
-        <w:t xml:space="preserve"> that slight tilting of the culture tube dramatically changed the output of the LTFC. This was due to </w:t>
-      </w:r>
-      <w:proofErr w:type="gramStart"/>
-      <w:r>
-        <w:rPr>
-          <w:rFonts w:ascii="Times New Roman" w:hAnsi="Times New Roman" w:cs="Times New Roman"/>
-        </w:rPr>
-        <w:t>the laser’s focused beam and how the beam traveled through the culture tube</w:t>
-      </w:r>
-      <w:proofErr w:type="gramEnd"/>
-      <w:r>
-        <w:rPr>
-          <w:rFonts w:ascii="Times New Roman" w:hAnsi="Times New Roman" w:cs="Times New Roman"/>
-        </w:rPr>
-        <w:t xml:space="preserve">. A slight change in the angle of entry into the culture tube resulted in a refraction large enough to shift the focus of the beam away from the center of the LTFC. This resulted in large OD600 variability from tube to </w:t>
-      </w:r>
-      <w:proofErr w:type="gramStart"/>
-      <w:r>
-        <w:rPr>
-          <w:rFonts w:ascii="Times New Roman" w:hAnsi="Times New Roman" w:cs="Times New Roman"/>
-        </w:rPr>
-        <w:t>tube</w:t>
-      </w:r>
-      <w:proofErr w:type="gramEnd"/>
-      <w:r>
-        <w:rPr>
-          <w:rFonts w:ascii="Times New Roman" w:hAnsi="Times New Roman" w:cs="Times New Roman"/>
-        </w:rPr>
-        <w:t xml:space="preserve"> which caused the noise of the system to surpass the signal. To fix this issue, the laser </w:t>
-      </w:r>
-      <w:proofErr w:type="gramStart"/>
-      <w:r>
-        <w:rPr>
-          <w:rFonts w:ascii="Times New Roman" w:hAnsi="Times New Roman" w:cs="Times New Roman"/>
-        </w:rPr>
-        <w:t>was swapped</w:t>
-      </w:r>
-      <w:proofErr w:type="gramEnd"/>
-      <w:r>
-        <w:rPr>
-          <w:rFonts w:ascii="Times New Roman" w:hAnsi="Times New Roman" w:cs="Times New Roman"/>
-        </w:rPr>
-        <w:t xml:space="preserve"> out for a less powerful but wider beam diameter LED. Since the LED’s beam diameter entering the culture tube is much larger than the laser’s, the effect of the refraction was predicted to be much less since the main focus of the LED beam should still hit the LTFC after refraction (see Figure 2B). Upon testing this hypothesis, the signal to noise ration </w:t>
-      </w:r>
-      <w:proofErr w:type="gramStart"/>
-      <w:r>
-        <w:rPr>
-          <w:rFonts w:ascii="Times New Roman" w:hAnsi="Times New Roman" w:cs="Times New Roman"/>
-        </w:rPr>
-        <w:t>was greatly increased</w:t>
-      </w:r>
-      <w:proofErr w:type="gramEnd"/>
-      <w:r>
-        <w:rPr>
-          <w:rFonts w:ascii="Times New Roman" w:hAnsi="Times New Roman" w:cs="Times New Roman"/>
-        </w:rPr>
-        <w:t xml:space="preserve"> with the LED OD600 light source configuration and thus RODD uses an LED instead of laser OD600 light source.</w:t>
+        <w:t>Part selection for RODD focused on attaining a high signal to noise ratio with relatively cheap parts. This lead to initially choosing a light-to-frequency-converter (LTFC) (part TSL237) that linearly converts input light intensity to an output square wave frequency over 5 logs of light intensity and an economical red laser (VLM-635/650-03 Series) with a wavelength of 635-650nm and beam diameter of 6+/-1 mm. After wiring these to an Arduino Uno and placing them within our custom 3D printed housing (see Figure 2A), it was observed that slight tilting of the culture tube dramatically changed the output of the LTFC. This was due to the laser’s focused beam and how the beam traveled through the culture tube. A slight change in the angle of entry into the culture tube resulted in a refraction large enough to shift the focus of the beam away from the center of the LTFC. This resulted in large OD600 variability from tube to tube which caused the noise of the system to surpass the signal. To fix this issue, the laser was swapped out for a less powerful but wider beam diameter LED. Since the LED’s beam diameter entering the culture tube is much larger than the laser’s, the effect of the refraction was predicted to be much less since the main focus of the LED beam should still hit the LTFC after refraction (see Figure 2B). Upon testing this hypothesis, the signal to noise ration was greatly increased with the LED OD600 light source configuration and thus RODD uses an LED instead of laser OD600 light source.</w:t>
       </w:r>
       <w:r>
         <w:rPr>
@@ -3026,23 +2792,7 @@
                                   <w:i w:val="0"/>
                                   <w:color w:val="000000" w:themeColor="text1"/>
                                 </w:rPr>
-                                <w:t xml:space="preserve">: Beam path deviation of OD light source due to refraction when culture tube is tilted by </w:t>
-                              </w:r>
-                              <w:proofErr w:type="gramStart"/>
-                              <w:r>
-                                <w:rPr>
-                                  <w:i w:val="0"/>
-                                  <w:color w:val="000000" w:themeColor="text1"/>
-                                </w:rPr>
-                                <w:t>2</w:t>
-                              </w:r>
-                              <w:proofErr w:type="gramEnd"/>
-                              <w:r>
-                                <w:rPr>
-                                  <w:i w:val="0"/>
-                                  <w:color w:val="000000" w:themeColor="text1"/>
-                                </w:rPr>
-                                <w:t>º</w:t>
+                                <w:t>: Beam path deviation of OD light source due to refraction when culture tube is tilted by 2º</w:t>
                               </w:r>
                             </w:p>
                             <w:p/>
@@ -3181,6 +2931,7 @@
           <w:rFonts w:ascii="Times New Roman" w:hAnsi="Times New Roman" w:cs="Times New Roman"/>
           <w:noProof/>
         </w:rPr>
+        <w:lastRenderedPageBreak/>
         <mc:AlternateContent>
           <mc:Choice Requires="wpc">
             <w:drawing>
@@ -3464,35 +3215,7 @@
         <w:rPr>
           <w:rFonts w:ascii="Times New Roman" w:hAnsi="Times New Roman" w:cs="Times New Roman"/>
         </w:rPr>
-        <w:t xml:space="preserve">When considering the selection of materials and organization of the physical parts of the RODD we took into expected levels of handling, our prior knowledge as well as the various fabrication technologies we had access </w:t>
-      </w:r>
-      <w:proofErr w:type="gramStart"/>
-      <w:r>
-        <w:rPr>
-          <w:rFonts w:ascii="Times New Roman" w:hAnsi="Times New Roman" w:cs="Times New Roman"/>
-        </w:rPr>
-        <w:t>to</w:t>
-      </w:r>
-      <w:proofErr w:type="gramEnd"/>
-      <w:r>
-        <w:rPr>
-          <w:rFonts w:ascii="Times New Roman" w:hAnsi="Times New Roman" w:cs="Times New Roman"/>
-        </w:rPr>
-        <w:t xml:space="preserve">. We choose to 3D print over technologies such as laser cutting to create the casing for the RODD because it enabled the creation of various enclosed wiring paths. This resulted in compartmentalized wiring hidden from the user which we hope will make the connections more durable. We also had previous experience creating and printing models and had access to a 3D printer in our lab. The final </w:t>
-      </w:r>
-      <w:proofErr w:type="gramStart"/>
-      <w:r>
-        <w:rPr>
-          <w:rFonts w:ascii="Times New Roman" w:hAnsi="Times New Roman" w:cs="Times New Roman"/>
-        </w:rPr>
-        <w:t>model which was printed</w:t>
-      </w:r>
-      <w:proofErr w:type="gramEnd"/>
-      <w:r>
-        <w:rPr>
-          <w:rFonts w:ascii="Times New Roman" w:hAnsi="Times New Roman" w:cs="Times New Roman"/>
-        </w:rPr>
-        <w:t xml:space="preserve"> is shown below.</w:t>
+        <w:t>When considering the selection of materials and organization of the physical parts of the RODD we took into expected levels of handling, our prior knowledge as well as the various fabrication technologies we had access to. We choose to 3D print over technologies such as laser cutting to create the casing for the RODD because it enabled the creation of various enclosed wiring paths. This resulted in compartmentalized wiring hidden from the user which we hope will make the connections more durable. We also had previous experience creating and printing models and had access to a 3D printer in our lab. The final model which was printed is shown below.</w:t>
       </w:r>
     </w:p>
     <w:p>
@@ -3516,35 +3239,7 @@
         <w:rPr>
           <w:rFonts w:ascii="Times New Roman" w:hAnsi="Times New Roman" w:cs="Times New Roman"/>
         </w:rPr>
-        <w:t xml:space="preserve">During testing of prototypes of our device we found that the angle of the culture tube greatly influenced measured absorbance, particularly when used with a laser (see Figure 2). Although the light source </w:t>
-      </w:r>
-      <w:proofErr w:type="gramStart"/>
-      <w:r>
-        <w:rPr>
-          <w:rFonts w:ascii="Times New Roman" w:hAnsi="Times New Roman" w:cs="Times New Roman"/>
-        </w:rPr>
-        <w:t>was changed</w:t>
-      </w:r>
-      <w:proofErr w:type="gramEnd"/>
-      <w:r>
-        <w:rPr>
-          <w:rFonts w:ascii="Times New Roman" w:hAnsi="Times New Roman" w:cs="Times New Roman"/>
-        </w:rPr>
-        <w:t xml:space="preserve"> to an LED to fix this issue, we also redesigned the culture tube holder to have a tighter fit. We used three triangular protrusions placed on the sides of the tube </w:t>
-      </w:r>
-      <w:proofErr w:type="gramStart"/>
-      <w:r>
-        <w:rPr>
-          <w:rFonts w:ascii="Times New Roman" w:hAnsi="Times New Roman" w:cs="Times New Roman"/>
-        </w:rPr>
-        <w:t>holder which</w:t>
-      </w:r>
-      <w:proofErr w:type="gramEnd"/>
-      <w:r>
-        <w:rPr>
-          <w:rFonts w:ascii="Times New Roman" w:hAnsi="Times New Roman" w:cs="Times New Roman"/>
-        </w:rPr>
-        <w:t xml:space="preserve"> decreased the relative diameter of the holder from the entry to the bottom of the holder (Figure 3). These protrusions in addition to the use of an LED light source eliminated previously identified noise generated from the vertical angle of the culture tube within its holder.</w:t>
+        <w:t>During testing of prototypes of our device we found that the angle of the culture tube greatly influenced measured absorbance, particularly when used with a laser (see Figure 2). Although the light source was changed to an LED to fix this issue, we also redesigned the culture tube holder to have a tighter fit. We used three triangular protrusions placed on the sides of the tube holder which decreased the relative diameter of the holder from the entry to the bottom of the holder (Figure 3). These protrusions in addition to the use of an LED light source eliminated previously identified noise generated from the vertical angle of the culture tube within its holder.</w:t>
       </w:r>
     </w:p>
     <w:p>
@@ -3582,21 +3277,7 @@
         <w:rPr>
           <w:rFonts w:ascii="Times New Roman" w:hAnsi="Times New Roman" w:cs="Times New Roman"/>
         </w:rPr>
-        <w:t xml:space="preserve">The RODD </w:t>
-      </w:r>
-      <w:proofErr w:type="gramStart"/>
-      <w:r>
-        <w:rPr>
-          <w:rFonts w:ascii="Times New Roman" w:hAnsi="Times New Roman" w:cs="Times New Roman"/>
-        </w:rPr>
-        <w:t>was programmed</w:t>
-      </w:r>
-      <w:proofErr w:type="gramEnd"/>
-      <w:r>
-        <w:rPr>
-          <w:rFonts w:ascii="Times New Roman" w:hAnsi="Times New Roman" w:cs="Times New Roman"/>
-        </w:rPr>
-        <w:t xml:space="preserve"> in the Arduino Programming Language using the standard </w:t>
+        <w:t xml:space="preserve">The RODD was programmed in the Arduino Programming Language using the standard </w:t>
       </w:r>
       <w:proofErr w:type="spellStart"/>
       <w:r>
@@ -3610,44 +3291,28 @@
         <w:rPr>
           <w:rFonts w:ascii="Times New Roman" w:hAnsi="Times New Roman" w:cs="Times New Roman"/>
         </w:rPr>
-        <w:t xml:space="preserve"> sketch format. The core of the program is contained in a </w:t>
-      </w:r>
-      <w:proofErr w:type="gramStart"/>
-      <w:r>
-        <w:rPr>
-          <w:rFonts w:ascii="Times New Roman" w:hAnsi="Times New Roman" w:cs="Times New Roman"/>
-        </w:rPr>
-        <w:t>loop which</w:t>
-      </w:r>
-      <w:proofErr w:type="gramEnd"/>
-      <w:r>
-        <w:rPr>
-          <w:rFonts w:ascii="Times New Roman" w:hAnsi="Times New Roman" w:cs="Times New Roman"/>
-        </w:rPr>
-        <w:t xml:space="preserve"> updates the state of the device at a set interval. The loop checks for changes in the state of the button, and then begins countdowns to both end the blanking of the device (measures light intensity through a culture with no </w:t>
-      </w:r>
-      <w:proofErr w:type="gramStart"/>
-      <w:r>
-        <w:rPr>
-          <w:rFonts w:ascii="Times New Roman" w:hAnsi="Times New Roman" w:cs="Times New Roman"/>
-        </w:rPr>
-        <w:t>cells which</w:t>
-      </w:r>
-      <w:proofErr w:type="gramEnd"/>
-      <w:r>
-        <w:rPr>
-          <w:rFonts w:ascii="Times New Roman" w:hAnsi="Times New Roman" w:cs="Times New Roman"/>
-        </w:rPr>
-        <w:t xml:space="preserve"> is a proxy for input light source) after one second and operation of the device after 10 minutes. It then records experimental measurements from the LTFC, computes the OD600 through the Beer-Lambert law, and displays the computed output on a </w:t>
-      </w:r>
-      <w:proofErr w:type="gramStart"/>
-      <w:r>
-        <w:rPr>
-          <w:rFonts w:ascii="Times New Roman" w:hAnsi="Times New Roman" w:cs="Times New Roman"/>
-        </w:rPr>
-        <w:t>three segment</w:t>
-      </w:r>
-      <w:proofErr w:type="gramEnd"/>
+        <w:t xml:space="preserve"> sketch format. The core of the program is contained in a loop which updates the state of the device at a set interval. The loop checks for changes in the state of the button, and then begins countdowns to both end the blanking of the device (measures light intensity through a culture with no cells which is a proxy for input light source) after one second and operation of the device after 10 minutes. It then records experimental measurements from the LTFC, computes the OD600 through the Beer-Lambert law, and displays the computed output on a </w:t>
+      </w:r>
+      <w:r>
+        <w:rPr>
+          <w:rFonts w:ascii="Times New Roman" w:hAnsi="Times New Roman" w:cs="Times New Roman"/>
+        </w:rPr>
+        <w:t>four</w:t>
+      </w:r>
+      <w:r>
+        <w:rPr>
+          <w:rFonts w:ascii="Times New Roman" w:hAnsi="Times New Roman" w:cs="Times New Roman"/>
+        </w:rPr>
+        <w:t xml:space="preserve"> </w:t>
+      </w:r>
+      <w:bookmarkStart w:id="0" w:name="_GoBack"/>
+      <w:r>
+        <w:rPr>
+          <w:rFonts w:ascii="Times New Roman" w:hAnsi="Times New Roman" w:cs="Times New Roman"/>
+        </w:rPr>
+        <w:t>segment</w:t>
+      </w:r>
+      <w:bookmarkEnd w:id="0"/>
       <w:r>
         <w:rPr>
           <w:rFonts w:ascii="Times New Roman" w:hAnsi="Times New Roman" w:cs="Times New Roman"/>
@@ -3674,49 +3339,14 @@
         <w:rPr>
           <w:rFonts w:ascii="Times New Roman" w:hAnsi="Times New Roman" w:cs="Times New Roman"/>
         </w:rPr>
-        <w:t xml:space="preserve">An important feature of this design was to create a responsive system while also supporting continuous integration from the synchronous photodetector. The original design queried the photodetector for a measurement over a </w:t>
-      </w:r>
-      <w:proofErr w:type="gramStart"/>
-      <w:r>
-        <w:rPr>
-          <w:rFonts w:ascii="Times New Roman" w:hAnsi="Times New Roman" w:cs="Times New Roman"/>
-        </w:rPr>
-        <w:t>one second</w:t>
-      </w:r>
-      <w:proofErr w:type="gramEnd"/>
-      <w:r>
-        <w:rPr>
-          <w:rFonts w:ascii="Times New Roman" w:hAnsi="Times New Roman" w:cs="Times New Roman"/>
-        </w:rPr>
-        <w:t xml:space="preserve"> time period. However, this locked the system for the entire second, making both the button and LED unresponsive during this period. To accommodate this while still calculating a </w:t>
-      </w:r>
-      <w:proofErr w:type="gramStart"/>
-      <w:r>
-        <w:rPr>
-          <w:rFonts w:ascii="Times New Roman" w:hAnsi="Times New Roman" w:cs="Times New Roman"/>
-        </w:rPr>
-        <w:t>one second</w:t>
-      </w:r>
-      <w:proofErr w:type="gramEnd"/>
-      <w:r>
-        <w:rPr>
-          <w:rFonts w:ascii="Times New Roman" w:hAnsi="Times New Roman" w:cs="Times New Roman"/>
-        </w:rPr>
-        <w:t xml:space="preserve"> average from the photodetector we created a continuously updated buffer which stored the last ten measurements from the photodetector. The LTFC was then queried ten times a second for a </w:t>
-      </w:r>
-      <w:proofErr w:type="gramStart"/>
-      <w:r>
-        <w:rPr>
-          <w:rFonts w:ascii="Times New Roman" w:hAnsi="Times New Roman" w:cs="Times New Roman"/>
-        </w:rPr>
-        <w:t>100 millisecond</w:t>
-      </w:r>
-      <w:proofErr w:type="gramEnd"/>
-      <w:r>
-        <w:rPr>
-          <w:rFonts w:ascii="Times New Roman" w:hAnsi="Times New Roman" w:cs="Times New Roman"/>
-        </w:rPr>
-        <w:t xml:space="preserve"> period and these values were stored in the buffer. This permitted updates of the LED and button state every 100ms creating a much more responsive system. Additionally</w:t>
+        <w:t xml:space="preserve">An important feature of this design was to create a responsive system while also supporting continuous integration from the synchronous photodetector. The original design queried the photodetector for a </w:t>
+      </w:r>
+      <w:r>
+        <w:rPr>
+          <w:rFonts w:ascii="Times New Roman" w:hAnsi="Times New Roman" w:cs="Times New Roman"/>
+        </w:rPr>
+        <w:lastRenderedPageBreak/>
+        <w:t>measurement over a one second time period. However, this locked the system for the entire second, making both the button and LED unresponsive during this period. To accommodate this while still calculating a one second average from the photodetector we created a continuously updated buffer which stored the last ten measurements from the photodetector. The LTFC was then queried ten times a second for a 100 millisecond period and these values were stored in the buffer. This permitted updates of the LED and button state every 100ms creating a much more responsive system. Additionally</w:t>
       </w:r>
       <w:r>
         <w:rPr>
@@ -3728,21 +3358,7 @@
         <w:rPr>
           <w:rFonts w:ascii="Times New Roman" w:hAnsi="Times New Roman" w:cs="Times New Roman"/>
         </w:rPr>
-        <w:t xml:space="preserve"> it enabled the display of a continuously updating </w:t>
-      </w:r>
-      <w:proofErr w:type="gramStart"/>
-      <w:r>
-        <w:rPr>
-          <w:rFonts w:ascii="Times New Roman" w:hAnsi="Times New Roman" w:cs="Times New Roman"/>
-        </w:rPr>
-        <w:t>one second</w:t>
-      </w:r>
-      <w:proofErr w:type="gramEnd"/>
-      <w:r>
-        <w:rPr>
-          <w:rFonts w:ascii="Times New Roman" w:hAnsi="Times New Roman" w:cs="Times New Roman"/>
-        </w:rPr>
-        <w:t xml:space="preserve"> running average OD600 value to the user.</w:t>
+        <w:t xml:space="preserve"> it enabled the display of a continuously updating one second running average OD600 value to the user.</w:t>
       </w:r>
     </w:p>
     <w:p>
@@ -3800,35 +3416,7 @@
         <w:rPr>
           <w:rFonts w:ascii="Times New Roman" w:hAnsi="Times New Roman" w:cs="Times New Roman"/>
         </w:rPr>
-        <w:t xml:space="preserve">RODD </w:t>
-      </w:r>
-      <w:proofErr w:type="gramStart"/>
-      <w:r>
-        <w:rPr>
-          <w:rFonts w:ascii="Times New Roman" w:hAnsi="Times New Roman" w:cs="Times New Roman"/>
-        </w:rPr>
-        <w:t>was calibrated</w:t>
-      </w:r>
-      <w:proofErr w:type="gramEnd"/>
-      <w:r>
-        <w:rPr>
-          <w:rFonts w:ascii="Times New Roman" w:hAnsi="Times New Roman" w:cs="Times New Roman"/>
-        </w:rPr>
-        <w:t xml:space="preserve"> to display OD600 using 10 serially diluted titanium dioxide colloid solutions (suspended in water). These solutions </w:t>
-      </w:r>
-      <w:proofErr w:type="gramStart"/>
-      <w:r>
-        <w:rPr>
-          <w:rFonts w:ascii="Times New Roman" w:hAnsi="Times New Roman" w:cs="Times New Roman"/>
-        </w:rPr>
-        <w:t>were first read</w:t>
-      </w:r>
-      <w:proofErr w:type="gramEnd"/>
-      <w:r>
-        <w:rPr>
-          <w:rFonts w:ascii="Times New Roman" w:hAnsi="Times New Roman" w:cs="Times New Roman"/>
-        </w:rPr>
-        <w:t xml:space="preserve"> on our lab’s commercial spectrophotome</w:t>
+        <w:t>RODD was calibrated to display OD600 using 10 serially diluted titanium dioxide colloid solutions (suspended in water). These solutions were first read on our lab’s commercial spectrophotome</w:t>
       </w:r>
       <w:r>
         <w:rPr>
@@ -3840,21 +3428,7 @@
         <w:rPr>
           <w:rFonts w:ascii="Times New Roman" w:hAnsi="Times New Roman" w:cs="Times New Roman"/>
         </w:rPr>
-        <w:t xml:space="preserve">, column 1). Then these solutions </w:t>
-      </w:r>
-      <w:proofErr w:type="gramStart"/>
-      <w:r>
-        <w:rPr>
-          <w:rFonts w:ascii="Times New Roman" w:hAnsi="Times New Roman" w:cs="Times New Roman"/>
-        </w:rPr>
-        <w:t>were measured</w:t>
-      </w:r>
-      <w:proofErr w:type="gramEnd"/>
-      <w:r>
-        <w:rPr>
-          <w:rFonts w:ascii="Times New Roman" w:hAnsi="Times New Roman" w:cs="Times New Roman"/>
-        </w:rPr>
-        <w:t xml:space="preserve"> within 14mL culture tubes at a vo</w:t>
+        <w:t>, column 1). Then these solutions were measured within 14mL culture tubes at a vo</w:t>
       </w:r>
       <w:r>
         <w:rPr>
@@ -3866,42 +3440,7 @@
         <w:rPr>
           <w:rFonts w:ascii="Times New Roman" w:hAnsi="Times New Roman" w:cs="Times New Roman"/>
         </w:rPr>
-        <w:t xml:space="preserve">, column 2). With both of these measurements, a first order polynomial </w:t>
-      </w:r>
-      <w:proofErr w:type="gramStart"/>
-      <w:r>
-        <w:rPr>
-          <w:rFonts w:ascii="Times New Roman" w:hAnsi="Times New Roman" w:cs="Times New Roman"/>
-        </w:rPr>
-        <w:t>was fitted</w:t>
-      </w:r>
-      <w:proofErr w:type="gramEnd"/>
-      <w:r>
-        <w:rPr>
-          <w:rFonts w:ascii="Times New Roman" w:hAnsi="Times New Roman" w:cs="Times New Roman"/>
-        </w:rPr>
-        <w:t xml:space="preserve"> to the spectrophotometer and RODD readings to create a mapping between spectrophotometer OD600 and RODD absorbance. This mapping </w:t>
-      </w:r>
-      <w:proofErr w:type="gramStart"/>
-      <w:r>
-        <w:rPr>
-          <w:rFonts w:ascii="Times New Roman" w:hAnsi="Times New Roman" w:cs="Times New Roman"/>
-        </w:rPr>
-        <w:t>was then hard coded</w:t>
-      </w:r>
-      <w:proofErr w:type="gramEnd"/>
-      <w:r>
-        <w:rPr>
-          <w:rFonts w:ascii="Times New Roman" w:hAnsi="Times New Roman" w:cs="Times New Roman"/>
-        </w:rPr>
-        <w:t xml:space="preserve"> into the core code that calculates RODD OD. The standard titanium dioxide solutions </w:t>
-      </w:r>
-      <w:proofErr w:type="gramStart"/>
-      <w:r>
-        <w:rPr>
-          <w:rFonts w:ascii="Times New Roman" w:hAnsi="Times New Roman" w:cs="Times New Roman"/>
-        </w:rPr>
-        <w:t xml:space="preserve">were then </w:t>
+        <w:t xml:space="preserve">, column 2). With both of these measurements, a first order polynomial was fitted to the spectrophotometer and RODD readings to create a mapping between spectrophotometer OD600 and RODD absorbance. This mapping was then hard coded into the core code that calculates RODD OD. The standard titanium dioxide solutions were then </w:t>
       </w:r>
       <w:proofErr w:type="spellStart"/>
       <w:r>
@@ -3911,7 +3450,6 @@
         <w:t>remeasured</w:t>
       </w:r>
       <w:proofErr w:type="spellEnd"/>
-      <w:proofErr w:type="gramEnd"/>
       <w:r>
         <w:rPr>
           <w:rFonts w:ascii="Times New Roman" w:hAnsi="Times New Roman" w:cs="Times New Roman"/>
@@ -5166,12 +4704,12 @@
           </mc:Choice>
           <mc:Fallback>
             <w:pict>
-              <v:group w14:anchorId="7F049AF4" id="Canvas 8" o:spid="_x0000_s1042" editas="canvas" style="width:458.2pt;height:269.85pt;mso-position-horizontal-relative:char;mso-position-vertical-relative:line" coordsize="58191,34264" o:gfxdata="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">
-                <v:shape id="_x0000_s1043" type="#_x0000_t75" style="position:absolute;width:58191;height:34264;visibility:visible;mso-wrap-style:square" stroked="t" strokecolor="black [3213]">
+              <v:group w14:anchorId="7F049AF4" id="Canvas_x0020_8" o:spid="_x0000_s1042" style="width:458.2pt;height:269.85pt;mso-position-horizontal-relative:char;mso-position-vertical-relative:line" coordsize="5819140,3426460" o:gfxdata="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">
+                <v:shape id="_x0000_s1043" type="#_x0000_t75" style="position:absolute;width:5819140;height:3426460;visibility:visible;mso-wrap-style:square" stroked="t" strokecolor="black [3213]">
                   <v:fill o:detectmouseclick="t"/>
                   <v:path o:connecttype="none"/>
                 </v:shape>
-                <v:shape id="Text Box 6" o:spid="_x0000_s1044" type="#_x0000_t202" style="position:absolute;left:477;width:30480;height:29727;visibility:visible;mso-wrap-style:square;v-text-anchor:top" o:gfxdata="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" filled="f" stroked="f">
+                <v:shape id="Text_x0020_Box_x0020_6" o:spid="_x0000_s1044" type="#_x0000_t202" style="position:absolute;left:47765;width:3048000;height:2972775;visibility:visible;mso-wrap-style:square;v-text-anchor:top" o:gfxdata="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" filled="f" stroked="f">
                   <v:textbox>
                     <w:txbxContent>
                       <w:tbl>
@@ -6012,7 +5550,7 @@
                     </w:txbxContent>
                   </v:textbox>
                 </v:shape>
-                <v:shape id="Text Box 6" o:spid="_x0000_s1045" type="#_x0000_t202" style="position:absolute;top:29432;width:30480;height:4477;visibility:visible;mso-wrap-style:square;v-text-anchor:top" o:gfxdata="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" filled="f" stroked="f">
+                <v:shape id="Text_x0020_Box_x0020_6" o:spid="_x0000_s1045" type="#_x0000_t202" style="position:absolute;top:2943225;width:3048000;height:447675;visibility:visible;mso-wrap-style:square;v-text-anchor:top" o:gfxdata="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" filled="f" stroked="f">
                   <v:textbox>
                     <w:txbxContent>
                       <w:p>
@@ -6047,10 +5585,10 @@
                     </w:txbxContent>
                   </v:textbox>
                 </v:shape>
-                <v:shape id="image07.png" o:spid="_x0000_s1046" type="#_x0000_t75" style="position:absolute;left:32439;top:285;width:24895;height:24194;visibility:visible;mso-wrap-style:square" o:gfxdata="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">
+                <v:shape id="image07.png" o:spid="_x0000_s1046" type="#_x0000_t75" style="position:absolute;left:3243965;top:28573;width:2489450;height:2419352;visibility:visible;mso-wrap-style:square" o:gfxdata="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">
                   <v:imagedata r:id="rId12" o:title="" croptop="1844f" cropbottom="1f"/>
                 </v:shape>
-                <v:shape id="Text Box 6" o:spid="_x0000_s1047" type="#_x0000_t202" style="position:absolute;left:31727;top:23726;width:26464;height:10087;visibility:visible;mso-wrap-style:square;v-text-anchor:top" o:gfxdata="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" filled="f" stroked="f">
+                <v:shape id="Text_x0020_Box_x0020_6" o:spid="_x0000_s1047" type="#_x0000_t202" style="position:absolute;left:3172741;top:2372699;width:2646399;height:1008676;visibility:visible;mso-wrap-style:square;v-text-anchor:top" o:gfxdata="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" filled="f" stroked="f">
                   <v:textbox>
                     <w:txbxContent>
                       <w:p>
@@ -6166,6 +5704,7 @@
           <w:sz w:val="28"/>
           <w:szCs w:val="28"/>
         </w:rPr>
+        <w:lastRenderedPageBreak/>
         <w:t>Deployment</w:t>
       </w:r>
     </w:p>
@@ -6367,24 +5906,8 @@
         <w:rPr>
           <w:rFonts w:ascii="Times New Roman" w:hAnsi="Times New Roman" w:cs="Times New Roman"/>
         </w:rPr>
-        <w:t xml:space="preserve"> improvements to the RODD and demonstrating its </w:t>
-      </w:r>
-      <w:proofErr w:type="gramStart"/>
-      <w:r>
-        <w:rPr>
-          <w:rFonts w:ascii="Times New Roman" w:hAnsi="Times New Roman" w:cs="Times New Roman"/>
-        </w:rPr>
-        <w:t>long term</w:t>
-      </w:r>
-      <w:proofErr w:type="gramEnd"/>
-      <w:r>
-        <w:rPr>
-          <w:rFonts w:ascii="Times New Roman" w:hAnsi="Times New Roman" w:cs="Times New Roman"/>
-        </w:rPr>
-        <w:t xml:space="preserve"> performance in the Tabor Lab.</w:t>
-      </w:r>
-      <w:bookmarkStart w:id="0" w:name="_GoBack"/>
-      <w:bookmarkEnd w:id="0"/>
+        <w:t xml:space="preserve"> improvements to the RODD and demonstrating its long term performance in the Tabor Lab.</w:t>
+      </w:r>
     </w:p>
     <w:p>
       <w:pPr>
@@ -6710,7 +6233,7 @@
 </file>
 
 <file path=word/numbering.xml><?xml version="1.0" encoding="utf-8"?>
-<w:numbering xmlns:wpc="http://schemas.microsoft.com/office/word/2010/wordprocessingCanvas" xmlns:mc="http://schemas.openxmlformats.org/markup-compatibility/2006" xmlns:o="urn:schemas-microsoft-com:office:office" xmlns:r="http://schemas.openxmlformats.org/officeDocument/2006/relationships" xmlns:m="http://schemas.openxmlformats.org/officeDocument/2006/math" xmlns:v="urn:schemas-microsoft-com:vml" xmlns:wp14="http://schemas.microsoft.com/office/word/2010/wordprocessingDrawing" xmlns:wp="http://schemas.openxmlformats.org/drawingml/2006/wordprocessingDrawing" xmlns:w10="urn:schemas-microsoft-com:office:word" xmlns:w="http://schemas.openxmlformats.org/wordprocessingml/2006/main" xmlns:w14="http://schemas.microsoft.com/office/word/2010/wordml" xmlns:w15="http://schemas.microsoft.com/office/word/2012/wordml" xmlns:wpg="http://schemas.microsoft.com/office/word/2010/wordprocessingGroup" xmlns:wpi="http://schemas.microsoft.com/office/word/2010/wordprocessingInk" xmlns:wne="http://schemas.microsoft.com/office/word/2006/wordml" xmlns:wps="http://schemas.microsoft.com/office/word/2010/wordprocessingShape" mc:Ignorable="w14 w15 wp14">
+<w:numbering xmlns:wpc="http://schemas.microsoft.com/office/word/2010/wordprocessingCanvas" xmlns:mo="http://schemas.microsoft.com/office/mac/office/2008/main" xmlns:mc="http://schemas.openxmlformats.org/markup-compatibility/2006" xmlns:mv="urn:schemas-microsoft-com:mac:vml" xmlns:o="urn:schemas-microsoft-com:office:office" xmlns:r="http://schemas.openxmlformats.org/officeDocument/2006/relationships" xmlns:m="http://schemas.openxmlformats.org/officeDocument/2006/math" xmlns:v="urn:schemas-microsoft-com:vml" xmlns:wp14="http://schemas.microsoft.com/office/word/2010/wordprocessingDrawing" xmlns:wp="http://schemas.openxmlformats.org/drawingml/2006/wordprocessingDrawing" xmlns:w10="urn:schemas-microsoft-com:office:word" xmlns:w="http://schemas.openxmlformats.org/wordprocessingml/2006/main" xmlns:w14="http://schemas.microsoft.com/office/word/2010/wordml" xmlns:w15="http://schemas.microsoft.com/office/word/2012/wordml" xmlns:wpg="http://schemas.microsoft.com/office/word/2010/wordprocessingGroup" xmlns:wpi="http://schemas.microsoft.com/office/word/2010/wordprocessingInk" xmlns:wne="http://schemas.microsoft.com/office/word/2006/wordml" xmlns:wps="http://schemas.microsoft.com/office/word/2010/wordprocessingShape" mc:Ignorable="w14 w15 wp14">
   <w:abstractNum w:abstractNumId="0">
     <w:nsid w:val="548C40FF"/>
     <w:multiLevelType w:val="multilevel"/>
@@ -6848,7 +6371,7 @@
       </w:pPr>
     </w:pPrDefault>
   </w:docDefaults>
-  <w:latentStyles w:defLockedState="0" w:defUIPriority="99" w:defSemiHidden="0" w:defUnhideWhenUsed="0" w:defQFormat="0" w:count="371">
+  <w:latentStyles w:defLockedState="0" w:defUIPriority="99" w:defSemiHidden="0" w:defUnhideWhenUsed="0" w:defQFormat="0" w:count="380">
     <w:lsdException w:name="Normal" w:uiPriority="0" w:qFormat="1"/>
     <w:lsdException w:name="heading 1" w:uiPriority="9" w:qFormat="1"/>
     <w:lsdException w:name="heading 2" w:semiHidden="1" w:uiPriority="9" w:unhideWhenUsed="1" w:qFormat="1"/>

</xml_diff>